<commit_message>
Abbiamo 1 errore 2 da migliorare + Vedi doc ultima pagina
</commit_message>
<xml_diff>
--- a/Doc/Documentazione.docx
+++ b/Doc/Documentazione.docx
@@ -50,216 +50,13 @@
       <w:r>
         <w:rPr>
           <w:rFonts w:ascii="Times New Roman" w:hAnsi="Times New Roman" w:cs="Times New Roman"/>
+          <w:noProof/>
         </w:rPr>
         <w:drawing>
           <wp:inline distT="0" distB="0" distL="0" distR="0" wp14:anchorId="0C30FE87" wp14:editId="213526F5">
             <wp:extent cx="6120130" cy="4794250"/>
             <wp:effectExtent l="0" t="0" r="0" b="6350"/>
             <wp:docPr id="1" name="Immagine 1"/>
-            <wp:cNvGraphicFramePr>
-              <a:graphicFrameLocks xmlns:a="http://schemas.openxmlformats.org/drawingml/2006/main" noChangeAspect="1"/>
-            </wp:cNvGraphicFramePr>
-            <a:graphic xmlns:a="http://schemas.openxmlformats.org/drawingml/2006/main">
-              <a:graphicData uri="http://schemas.openxmlformats.org/drawingml/2006/picture">
-                <pic:pic xmlns:pic="http://schemas.openxmlformats.org/drawingml/2006/picture">
-                  <pic:nvPicPr>
-                    <pic:cNvPr id="1" name=""/>
-                    <pic:cNvPicPr/>
-                  </pic:nvPicPr>
-                  <pic:blipFill>
-                    <a:blip r:embed="rId5"/>
-                    <a:stretch>
-                      <a:fillRect/>
-                    </a:stretch>
-                  </pic:blipFill>
-                  <pic:spPr>
-                    <a:xfrm>
-                      <a:off x="0" y="0"/>
-                      <a:ext cx="6120130" cy="4794250"/>
-                    </a:xfrm>
-                    <a:prstGeom prst="rect">
-                      <a:avLst/>
-                    </a:prstGeom>
-                  </pic:spPr>
-                </pic:pic>
-              </a:graphicData>
-            </a:graphic>
-          </wp:inline>
-        </w:drawing>
-      </w:r>
-    </w:p>
-    <w:p>
-      <w:pPr>
-        <w:rPr>
-          <w:rFonts w:ascii="Times New Roman" w:hAnsi="Times New Roman" w:cs="Times New Roman"/>
-        </w:rPr>
-      </w:pPr>
-    </w:p>
-    <w:p>
-      <w:pPr>
-        <w:rPr>
-          <w:rFonts w:ascii="Times New Roman" w:hAnsi="Times New Roman" w:cs="Times New Roman"/>
-        </w:rPr>
-      </w:pPr>
-    </w:p>
-    <w:p>
-      <w:pPr>
-        <w:rPr>
-          <w:rFonts w:ascii="Times New Roman" w:hAnsi="Times New Roman" w:cs="Times New Roman"/>
-        </w:rPr>
-      </w:pPr>
-      <w:r>
-        <w:rPr>
-          <w:rFonts w:ascii="Times New Roman" w:hAnsi="Times New Roman" w:cs="Times New Roman"/>
-        </w:rPr>
-        <w:t>Le entità fondamentali di questa base di dati sono:</w:t>
-      </w:r>
-    </w:p>
-    <w:p>
-      <w:pPr>
-        <w:pStyle w:val="Paragrafoelenco"/>
-        <w:numPr>
-          <w:ilvl w:val="0"/>
-          <w:numId w:val="3"/>
-        </w:numPr>
-        <w:rPr>
-          <w:rFonts w:ascii="Times New Roman" w:hAnsi="Times New Roman" w:cs="Times New Roman"/>
-        </w:rPr>
-      </w:pPr>
-      <w:r>
-        <w:rPr>
-          <w:rFonts w:ascii="Times New Roman" w:hAnsi="Times New Roman" w:cs="Times New Roman"/>
-        </w:rPr>
-        <w:t>canale : ovvero dove vengono trasmessi i programmi</w:t>
-      </w:r>
-    </w:p>
-    <w:p>
-      <w:pPr>
-        <w:pStyle w:val="Paragrafoelenco"/>
-        <w:numPr>
-          <w:ilvl w:val="0"/>
-          <w:numId w:val="3"/>
-        </w:numPr>
-        <w:rPr>
-          <w:rFonts w:ascii="Times New Roman" w:hAnsi="Times New Roman" w:cs="Times New Roman"/>
-        </w:rPr>
-      </w:pPr>
-      <w:r>
-        <w:rPr>
-          <w:rFonts w:ascii="Times New Roman" w:hAnsi="Times New Roman" w:cs="Times New Roman"/>
-        </w:rPr>
-        <w:t>palinsesto : che secondo le cardinalità scelte è singolo di ogni canale</w:t>
-      </w:r>
-    </w:p>
-    <w:p>
-      <w:pPr>
-        <w:pStyle w:val="Paragrafoelenco"/>
-        <w:numPr>
-          <w:ilvl w:val="0"/>
-          <w:numId w:val="3"/>
-        </w:numPr>
-        <w:rPr>
-          <w:rFonts w:ascii="Times New Roman" w:hAnsi="Times New Roman" w:cs="Times New Roman"/>
-        </w:rPr>
-      </w:pPr>
-      <w:r>
-        <w:rPr>
-          <w:rFonts w:ascii="Times New Roman" w:hAnsi="Times New Roman" w:cs="Times New Roman"/>
-        </w:rPr>
-        <w:t>programma : questa entità viene usata anche come storico, e poi dopo un tot di tempo ancora non deciso i programmi vengono cancellati automaticamente</w:t>
-      </w:r>
-      <w:r>
-        <w:rPr>
-          <w:rFonts w:ascii="Times New Roman" w:hAnsi="Times New Roman" w:cs="Times New Roman"/>
-        </w:rPr>
-        <w:t xml:space="preserve"> </w:t>
-      </w:r>
-    </w:p>
-    <w:p>
-      <w:pPr>
-        <w:rPr>
-          <w:rFonts w:ascii="Times New Roman" w:hAnsi="Times New Roman" w:cs="Times New Roman"/>
-        </w:rPr>
-      </w:pPr>
-    </w:p>
-    <w:p>
-      <w:pPr>
-        <w:rPr>
-          <w:rFonts w:ascii="Times New Roman" w:hAnsi="Times New Roman" w:cs="Times New Roman"/>
-        </w:rPr>
-      </w:pPr>
-    </w:p>
-    <w:p>
-      <w:pPr>
-        <w:rPr>
-          <w:rFonts w:ascii="Times New Roman" w:hAnsi="Times New Roman" w:cs="Times New Roman"/>
-        </w:rPr>
-      </w:pPr>
-    </w:p>
-    <w:p>
-      <w:pPr>
-        <w:rPr>
-          <w:rFonts w:ascii="Times New Roman" w:hAnsi="Times New Roman" w:cs="Times New Roman"/>
-        </w:rPr>
-      </w:pPr>
-    </w:p>
-    <w:p>
-      <w:pPr>
-        <w:rPr>
-          <w:rFonts w:ascii="Times New Roman" w:hAnsi="Times New Roman" w:cs="Times New Roman"/>
-        </w:rPr>
-      </w:pPr>
-    </w:p>
-    <w:p>
-      <w:pPr>
-        <w:rPr>
-          <w:rFonts w:ascii="Times New Roman" w:hAnsi="Times New Roman" w:cs="Times New Roman"/>
-        </w:rPr>
-      </w:pPr>
-    </w:p>
-    <w:p>
-      <w:pPr>
-        <w:rPr>
-          <w:rFonts w:ascii="Times New Roman" w:hAnsi="Times New Roman" w:cs="Times New Roman"/>
-        </w:rPr>
-      </w:pPr>
-      <w:r>
-        <w:rPr>
-          <w:rFonts w:ascii="Times New Roman" w:hAnsi="Times New Roman" w:cs="Times New Roman"/>
-        </w:rPr>
-        <w:lastRenderedPageBreak/>
-        <w:t>Finita la programmazione concettuale, siamo andati avanti eliminando le generalizzazioni e gli attributi multivalore.</w:t>
-      </w:r>
-    </w:p>
-    <w:p>
-      <w:pPr>
-        <w:rPr>
-          <w:rFonts w:ascii="Times New Roman" w:hAnsi="Times New Roman" w:cs="Times New Roman"/>
-        </w:rPr>
-      </w:pPr>
-    </w:p>
-    <w:p>
-      <w:pPr>
-        <w:rPr>
-          <w:rFonts w:ascii="Times New Roman" w:hAnsi="Times New Roman" w:cs="Times New Roman"/>
-        </w:rPr>
-      </w:pPr>
-    </w:p>
-    <w:p>
-      <w:pPr>
-        <w:rPr>
-          <w:rFonts w:ascii="Times New Roman" w:hAnsi="Times New Roman" w:cs="Times New Roman"/>
-        </w:rPr>
-      </w:pPr>
-      <w:r>
-        <w:rPr>
-          <w:rFonts w:ascii="Times New Roman" w:hAnsi="Times New Roman" w:cs="Times New Roman"/>
-        </w:rPr>
-        <w:drawing>
-          <wp:inline distT="0" distB="0" distL="0" distR="0" wp14:anchorId="04D850D2" wp14:editId="308316B0">
-            <wp:extent cx="6120130" cy="4724400"/>
-            <wp:effectExtent l="0" t="0" r="0" b="0"/>
-            <wp:docPr id="3" name="Immagine 3"/>
             <wp:cNvGraphicFramePr>
               <a:graphicFrameLocks xmlns:a="http://schemas.openxmlformats.org/drawingml/2006/main" noChangeAspect="1"/>
             </wp:cNvGraphicFramePr>
@@ -279,6 +76,211 @@
                   <pic:spPr>
                     <a:xfrm>
                       <a:off x="0" y="0"/>
+                      <a:ext cx="6120130" cy="4794250"/>
+                    </a:xfrm>
+                    <a:prstGeom prst="rect">
+                      <a:avLst/>
+                    </a:prstGeom>
+                  </pic:spPr>
+                </pic:pic>
+              </a:graphicData>
+            </a:graphic>
+          </wp:inline>
+        </w:drawing>
+      </w:r>
+    </w:p>
+    <w:p>
+      <w:pPr>
+        <w:rPr>
+          <w:rFonts w:ascii="Times New Roman" w:hAnsi="Times New Roman" w:cs="Times New Roman"/>
+        </w:rPr>
+      </w:pPr>
+    </w:p>
+    <w:p>
+      <w:pPr>
+        <w:rPr>
+          <w:rFonts w:ascii="Times New Roman" w:hAnsi="Times New Roman" w:cs="Times New Roman"/>
+        </w:rPr>
+      </w:pPr>
+    </w:p>
+    <w:p>
+      <w:pPr>
+        <w:rPr>
+          <w:rFonts w:ascii="Times New Roman" w:hAnsi="Times New Roman" w:cs="Times New Roman"/>
+        </w:rPr>
+      </w:pPr>
+      <w:r>
+        <w:rPr>
+          <w:rFonts w:ascii="Times New Roman" w:hAnsi="Times New Roman" w:cs="Times New Roman"/>
+        </w:rPr>
+        <w:t>Le entità fondamentali di questa base di dati sono:</w:t>
+      </w:r>
+    </w:p>
+    <w:p>
+      <w:pPr>
+        <w:pStyle w:val="Paragrafoelenco"/>
+        <w:numPr>
+          <w:ilvl w:val="0"/>
+          <w:numId w:val="3"/>
+        </w:numPr>
+        <w:rPr>
+          <w:rFonts w:ascii="Times New Roman" w:hAnsi="Times New Roman" w:cs="Times New Roman"/>
+        </w:rPr>
+      </w:pPr>
+      <w:r>
+        <w:rPr>
+          <w:rFonts w:ascii="Times New Roman" w:hAnsi="Times New Roman" w:cs="Times New Roman"/>
+        </w:rPr>
+        <w:t>canale : ovvero dove vengono trasmessi i programmi</w:t>
+      </w:r>
+    </w:p>
+    <w:p>
+      <w:pPr>
+        <w:pStyle w:val="Paragrafoelenco"/>
+        <w:numPr>
+          <w:ilvl w:val="0"/>
+          <w:numId w:val="3"/>
+        </w:numPr>
+        <w:rPr>
+          <w:rFonts w:ascii="Times New Roman" w:hAnsi="Times New Roman" w:cs="Times New Roman"/>
+        </w:rPr>
+      </w:pPr>
+      <w:r>
+        <w:rPr>
+          <w:rFonts w:ascii="Times New Roman" w:hAnsi="Times New Roman" w:cs="Times New Roman"/>
+        </w:rPr>
+        <w:t>palinsesto : che secondo le cardinalità scelte è singolo di ogni canale</w:t>
+      </w:r>
+    </w:p>
+    <w:p>
+      <w:pPr>
+        <w:pStyle w:val="Paragrafoelenco"/>
+        <w:numPr>
+          <w:ilvl w:val="0"/>
+          <w:numId w:val="3"/>
+        </w:numPr>
+        <w:rPr>
+          <w:rFonts w:ascii="Times New Roman" w:hAnsi="Times New Roman" w:cs="Times New Roman"/>
+        </w:rPr>
+      </w:pPr>
+      <w:r>
+        <w:rPr>
+          <w:rFonts w:ascii="Times New Roman" w:hAnsi="Times New Roman" w:cs="Times New Roman"/>
+        </w:rPr>
+        <w:t>programma : questa entità viene usata anche come storico, e poi dopo un tot di tempo ancora non deciso i programmi vengono cancellati automaticamente</w:t>
+      </w:r>
+      <w:r>
+        <w:rPr>
+          <w:rFonts w:ascii="Times New Roman" w:hAnsi="Times New Roman" w:cs="Times New Roman"/>
+        </w:rPr>
+        <w:t xml:space="preserve"> </w:t>
+      </w:r>
+    </w:p>
+    <w:p>
+      <w:pPr>
+        <w:rPr>
+          <w:rFonts w:ascii="Times New Roman" w:hAnsi="Times New Roman" w:cs="Times New Roman"/>
+        </w:rPr>
+      </w:pPr>
+    </w:p>
+    <w:p>
+      <w:pPr>
+        <w:rPr>
+          <w:rFonts w:ascii="Times New Roman" w:hAnsi="Times New Roman" w:cs="Times New Roman"/>
+        </w:rPr>
+      </w:pPr>
+    </w:p>
+    <w:p>
+      <w:pPr>
+        <w:rPr>
+          <w:rFonts w:ascii="Times New Roman" w:hAnsi="Times New Roman" w:cs="Times New Roman"/>
+        </w:rPr>
+      </w:pPr>
+    </w:p>
+    <w:p>
+      <w:pPr>
+        <w:rPr>
+          <w:rFonts w:ascii="Times New Roman" w:hAnsi="Times New Roman" w:cs="Times New Roman"/>
+        </w:rPr>
+      </w:pPr>
+    </w:p>
+    <w:p>
+      <w:pPr>
+        <w:rPr>
+          <w:rFonts w:ascii="Times New Roman" w:hAnsi="Times New Roman" w:cs="Times New Roman"/>
+        </w:rPr>
+      </w:pPr>
+    </w:p>
+    <w:p>
+      <w:pPr>
+        <w:rPr>
+          <w:rFonts w:ascii="Times New Roman" w:hAnsi="Times New Roman" w:cs="Times New Roman"/>
+        </w:rPr>
+      </w:pPr>
+    </w:p>
+    <w:p>
+      <w:pPr>
+        <w:rPr>
+          <w:rFonts w:ascii="Times New Roman" w:hAnsi="Times New Roman" w:cs="Times New Roman"/>
+        </w:rPr>
+      </w:pPr>
+      <w:r>
+        <w:rPr>
+          <w:rFonts w:ascii="Times New Roman" w:hAnsi="Times New Roman" w:cs="Times New Roman"/>
+        </w:rPr>
+        <w:lastRenderedPageBreak/>
+        <w:t>Finita la programmazione concettuale, siamo andati avanti eliminando le generalizzazioni e gli attributi multivalore.</w:t>
+      </w:r>
+    </w:p>
+    <w:p>
+      <w:pPr>
+        <w:rPr>
+          <w:rFonts w:ascii="Times New Roman" w:hAnsi="Times New Roman" w:cs="Times New Roman"/>
+        </w:rPr>
+      </w:pPr>
+    </w:p>
+    <w:p>
+      <w:pPr>
+        <w:rPr>
+          <w:rFonts w:ascii="Times New Roman" w:hAnsi="Times New Roman" w:cs="Times New Roman"/>
+        </w:rPr>
+      </w:pPr>
+    </w:p>
+    <w:p>
+      <w:pPr>
+        <w:rPr>
+          <w:rFonts w:ascii="Times New Roman" w:hAnsi="Times New Roman" w:cs="Times New Roman"/>
+        </w:rPr>
+      </w:pPr>
+      <w:r>
+        <w:rPr>
+          <w:rFonts w:ascii="Times New Roman" w:hAnsi="Times New Roman" w:cs="Times New Roman"/>
+          <w:noProof/>
+        </w:rPr>
+        <w:drawing>
+          <wp:inline distT="0" distB="0" distL="0" distR="0" wp14:anchorId="04D850D2" wp14:editId="308316B0">
+            <wp:extent cx="6120130" cy="4724400"/>
+            <wp:effectExtent l="0" t="0" r="0" b="0"/>
+            <wp:docPr id="3" name="Immagine 3"/>
+            <wp:cNvGraphicFramePr>
+              <a:graphicFrameLocks xmlns:a="http://schemas.openxmlformats.org/drawingml/2006/main" noChangeAspect="1"/>
+            </wp:cNvGraphicFramePr>
+            <a:graphic xmlns:a="http://schemas.openxmlformats.org/drawingml/2006/main">
+              <a:graphicData uri="http://schemas.openxmlformats.org/drawingml/2006/picture">
+                <pic:pic xmlns:pic="http://schemas.openxmlformats.org/drawingml/2006/picture">
+                  <pic:nvPicPr>
+                    <pic:cNvPr id="1" name=""/>
+                    <pic:cNvPicPr/>
+                  </pic:nvPicPr>
+                  <pic:blipFill>
+                    <a:blip r:embed="rId7"/>
+                    <a:stretch>
+                      <a:fillRect/>
+                    </a:stretch>
+                  </pic:blipFill>
+                  <pic:spPr>
+                    <a:xfrm>
+                      <a:off x="0" y="0"/>
                       <a:ext cx="6120130" cy="4724400"/>
                     </a:xfrm>
                     <a:prstGeom prst="rect">
@@ -666,12 +668,63 @@
           <w:rFonts w:ascii="Times New Roman" w:hAnsi="Times New Roman" w:cs="Times New Roman"/>
           <w:u w:val="single"/>
         </w:rPr>
-        <w:t>, ruolo</w:t>
-      </w:r>
-      <w:r>
-        <w:rPr>
-          <w:rFonts w:ascii="Times New Roman" w:hAnsi="Times New Roman" w:cs="Times New Roman"/>
-          <w:u w:val="single"/>
+        <w:t>, ruolo)</w:t>
+      </w:r>
+    </w:p>
+    <w:p>
+      <w:pPr>
+        <w:rPr>
+          <w:rFonts w:ascii="Times New Roman" w:hAnsi="Times New Roman" w:cs="Times New Roman"/>
+        </w:rPr>
+      </w:pPr>
+      <w:r>
+        <w:rPr>
+          <w:rFonts w:ascii="Times New Roman" w:hAnsi="Times New Roman" w:cs="Times New Roman"/>
+        </w:rPr>
+        <w:t>PALINSESTO</w:t>
+      </w:r>
+      <w:r>
+        <w:rPr>
+          <w:rFonts w:ascii="Times New Roman" w:hAnsi="Times New Roman" w:cs="Times New Roman"/>
+        </w:rPr>
+        <w:t xml:space="preserve"> </w:t>
+      </w:r>
+      <w:r>
+        <w:rPr>
+          <w:rFonts w:ascii="Times New Roman" w:hAnsi="Times New Roman" w:cs="Times New Roman"/>
+          <w:u w:val="single"/>
+        </w:rPr>
+        <w:t>(</w:t>
+      </w:r>
+      <w:r>
+        <w:rPr>
+          <w:rFonts w:ascii="Times New Roman" w:hAnsi="Times New Roman" w:cs="Times New Roman"/>
+          <w:u w:val="single"/>
+        </w:rPr>
+        <w:t>i</w:t>
+      </w:r>
+      <w:r>
+        <w:rPr>
+          <w:rFonts w:ascii="Times New Roman" w:hAnsi="Times New Roman" w:cs="Times New Roman"/>
+          <w:u w:val="single"/>
+        </w:rPr>
+        <w:t>d</w:t>
+      </w:r>
+      <w:r>
+        <w:rPr>
+          <w:rFonts w:ascii="Times New Roman" w:hAnsi="Times New Roman" w:cs="Times New Roman"/>
+        </w:rPr>
+        <w:t>, giorno, ora_inizio, ora_fine, id_canale</w:t>
+      </w:r>
+      <w:r>
+        <w:rPr>
+          <w:rFonts w:ascii="Times New Roman" w:hAnsi="Times New Roman" w:cs="Times New Roman"/>
+        </w:rPr>
+        <w:t>, id_programma</w:t>
+      </w:r>
+      <w:r>
+        <w:rPr>
+          <w:rFonts w:ascii="Times New Roman" w:hAnsi="Times New Roman" w:cs="Times New Roman"/>
         </w:rPr>
         <w:t>)</w:t>
       </w:r>
@@ -686,46 +739,44 @@
         <w:rPr>
           <w:rFonts w:ascii="Times New Roman" w:hAnsi="Times New Roman" w:cs="Times New Roman"/>
         </w:rPr>
-        <w:t>PALINSESTO</w:t>
-      </w:r>
-      <w:r>
-        <w:rPr>
-          <w:rFonts w:ascii="Times New Roman" w:hAnsi="Times New Roman" w:cs="Times New Roman"/>
-        </w:rPr>
-        <w:t xml:space="preserve"> </w:t>
-      </w:r>
-      <w:r>
-        <w:rPr>
-          <w:rFonts w:ascii="Times New Roman" w:hAnsi="Times New Roman" w:cs="Times New Roman"/>
-          <w:u w:val="single"/>
-        </w:rPr>
-        <w:t>(</w:t>
-      </w:r>
-      <w:r>
-        <w:rPr>
-          <w:rFonts w:ascii="Times New Roman" w:hAnsi="Times New Roman" w:cs="Times New Roman"/>
-          <w:u w:val="single"/>
-        </w:rPr>
-        <w:t>i</w:t>
-      </w:r>
-      <w:r>
-        <w:rPr>
-          <w:rFonts w:ascii="Times New Roman" w:hAnsi="Times New Roman" w:cs="Times New Roman"/>
-          <w:u w:val="single"/>
-        </w:rPr>
-        <w:t>d</w:t>
-      </w:r>
-      <w:r>
-        <w:rPr>
-          <w:rFonts w:ascii="Times New Roman" w:hAnsi="Times New Roman" w:cs="Times New Roman"/>
-        </w:rPr>
-        <w:t>, giorno, ora_inizio, ora_fine, id_canale</w:t>
-      </w:r>
-      <w:r>
-        <w:rPr>
-          <w:rFonts w:ascii="Times New Roman" w:hAnsi="Times New Roman" w:cs="Times New Roman"/>
-        </w:rPr>
-        <w:t>, id_programma</w:t>
+        <w:t>CANALE</w:t>
+      </w:r>
+      <w:r>
+        <w:rPr>
+          <w:rFonts w:ascii="Times New Roman" w:hAnsi="Times New Roman" w:cs="Times New Roman"/>
+        </w:rPr>
+        <w:t>_</w:t>
+      </w:r>
+      <w:r>
+        <w:rPr>
+          <w:rFonts w:ascii="Times New Roman" w:hAnsi="Times New Roman" w:cs="Times New Roman"/>
+        </w:rPr>
+        <w:t>PREFERITO</w:t>
+      </w:r>
+      <w:r>
+        <w:rPr>
+          <w:rFonts w:ascii="Times New Roman" w:hAnsi="Times New Roman" w:cs="Times New Roman"/>
+        </w:rPr>
+        <w:t xml:space="preserve"> (</w:t>
+      </w:r>
+      <w:r>
+        <w:rPr>
+          <w:rFonts w:ascii="Times New Roman" w:hAnsi="Times New Roman" w:cs="Times New Roman"/>
+          <w:u w:val="single"/>
+        </w:rPr>
+        <w:t>id</w:t>
+      </w:r>
+      <w:r>
+        <w:rPr>
+          <w:rFonts w:ascii="Times New Roman" w:hAnsi="Times New Roman" w:cs="Times New Roman"/>
+        </w:rPr>
+        <w:t>, fascia_oraria, id_utente, id_</w:t>
+      </w:r>
+      <w:r>
+        <w:rPr>
+          <w:rFonts w:ascii="Times New Roman" w:hAnsi="Times New Roman" w:cs="Times New Roman"/>
+        </w:rPr>
+        <w:t>canale</w:t>
       </w:r>
       <w:r>
         <w:rPr>
@@ -744,25 +795,7 @@
         <w:rPr>
           <w:rFonts w:ascii="Times New Roman" w:hAnsi="Times New Roman" w:cs="Times New Roman"/>
         </w:rPr>
-        <w:t>CANALE</w:t>
-      </w:r>
-      <w:r>
-        <w:rPr>
-          <w:rFonts w:ascii="Times New Roman" w:hAnsi="Times New Roman" w:cs="Times New Roman"/>
-        </w:rPr>
-        <w:t>_</w:t>
-      </w:r>
-      <w:r>
-        <w:rPr>
-          <w:rFonts w:ascii="Times New Roman" w:hAnsi="Times New Roman" w:cs="Times New Roman"/>
-        </w:rPr>
-        <w:t>PREFERITO</w:t>
-      </w:r>
-      <w:r>
-        <w:rPr>
-          <w:rFonts w:ascii="Times New Roman" w:hAnsi="Times New Roman" w:cs="Times New Roman"/>
-        </w:rPr>
-        <w:t xml:space="preserve"> (</w:t>
+        <w:t>PROGRAMMA_PREFERITO (</w:t>
       </w:r>
       <w:r>
         <w:rPr>
@@ -775,63 +808,7 @@
         <w:rPr>
           <w:rFonts w:ascii="Times New Roman" w:hAnsi="Times New Roman" w:cs="Times New Roman"/>
         </w:rPr>
-        <w:t>, fascia_oraria, id_utente, id_</w:t>
-      </w:r>
-      <w:r>
-        <w:rPr>
-          <w:rFonts w:ascii="Times New Roman" w:hAnsi="Times New Roman" w:cs="Times New Roman"/>
-        </w:rPr>
-        <w:t>canale</w:t>
-      </w:r>
-      <w:r>
-        <w:rPr>
-          <w:rFonts w:ascii="Times New Roman" w:hAnsi="Times New Roman" w:cs="Times New Roman"/>
-        </w:rPr>
-        <w:t>)</w:t>
-      </w:r>
-    </w:p>
-    <w:p>
-      <w:pPr>
-        <w:rPr>
-          <w:rFonts w:ascii="Times New Roman" w:hAnsi="Times New Roman" w:cs="Times New Roman"/>
-        </w:rPr>
-      </w:pPr>
-      <w:r>
-        <w:rPr>
-          <w:rFonts w:ascii="Times New Roman" w:hAnsi="Times New Roman" w:cs="Times New Roman"/>
-        </w:rPr>
-        <w:t>PROGRAMMA</w:t>
-      </w:r>
-      <w:r>
-        <w:rPr>
-          <w:rFonts w:ascii="Times New Roman" w:hAnsi="Times New Roman" w:cs="Times New Roman"/>
-        </w:rPr>
-        <w:t>_PREFERITO (</w:t>
-      </w:r>
-      <w:r>
-        <w:rPr>
-          <w:rFonts w:ascii="Times New Roman" w:hAnsi="Times New Roman" w:cs="Times New Roman"/>
-          <w:u w:val="single"/>
-        </w:rPr>
-        <w:t>id</w:t>
-      </w:r>
-      <w:r>
-        <w:rPr>
-          <w:rFonts w:ascii="Times New Roman" w:hAnsi="Times New Roman" w:cs="Times New Roman"/>
-        </w:rPr>
-        <w:t>, fascia_oraria, id_utente, id_</w:t>
-      </w:r>
-      <w:r>
-        <w:rPr>
-          <w:rFonts w:ascii="Times New Roman" w:hAnsi="Times New Roman" w:cs="Times New Roman"/>
-        </w:rPr>
-        <w:t>programma</w:t>
-      </w:r>
-      <w:r>
-        <w:rPr>
-          <w:rFonts w:ascii="Times New Roman" w:hAnsi="Times New Roman" w:cs="Times New Roman"/>
-        </w:rPr>
-        <w:t>)</w:t>
+        <w:t>, fascia_oraria, id_utente, id_programma)</w:t>
       </w:r>
     </w:p>
     <w:p>
@@ -992,6 +969,30 @@
           <w:rFonts w:ascii="Times New Roman" w:hAnsi="Times New Roman" w:cs="Times New Roman"/>
         </w:rPr>
         <w:t>Il programma viene riconosciuto tramite l’unione degli attributi “titolo, anno_uscita, produttore” che messi insieme formano un attributo di tipo unico</w:t>
+      </w:r>
+    </w:p>
+    <w:p>
+      <w:pPr>
+        <w:pStyle w:val="Paragrafoelenco"/>
+        <w:numPr>
+          <w:ilvl w:val="0"/>
+          <w:numId w:val="1"/>
+        </w:numPr>
+        <w:rPr>
+          <w:rFonts w:ascii="Times New Roman" w:hAnsi="Times New Roman" w:cs="Times New Roman"/>
+        </w:rPr>
+      </w:pPr>
+      <w:r>
+        <w:rPr>
+          <w:rFonts w:ascii="Times New Roman" w:hAnsi="Times New Roman" w:cs="Times New Roman"/>
+        </w:rPr>
+        <w:t xml:space="preserve">Per evitare problemi di attore duplicato nella tabella persona, creo una procedura che </w:t>
+      </w:r>
+      <w:r>
+        <w:rPr>
+          <w:rFonts w:ascii="Times New Roman" w:hAnsi="Times New Roman" w:cs="Times New Roman"/>
+        </w:rPr>
+        <w:t>inserisce le persone che mi permette di evirare questo problema</w:t>
       </w:r>
     </w:p>
     <w:sectPr>
@@ -2087,4 +2088,16 @@
     </a:ext>
   </a:extLst>
 </a:theme>
+</file>
+
+<file path=customXml/item1.xml><?xml version="1.0" encoding="utf-8"?>
+<b:Sources xmlns:b="http://schemas.openxmlformats.org/officeDocument/2006/bibliography" xmlns="http://schemas.openxmlformats.org/officeDocument/2006/bibliography" SelectedStyle="\APASixthEditionOfficeOnline.xsl" StyleName="APA" Version="6"/>
+</file>
+
+<file path=customXml/itemProps1.xml><?xml version="1.0" encoding="utf-8"?>
+<ds:datastoreItem xmlns:ds="http://schemas.openxmlformats.org/officeDocument/2006/customXml" ds:itemID="{8E814903-DDBC-439B-ADA7-7D04A29F2618}">
+  <ds:schemaRefs>
+    <ds:schemaRef ds:uri="http://schemas.openxmlformats.org/officeDocument/2006/bibliography"/>
+  </ds:schemaRefs>
+</ds:datastoreItem>
 </file>
</xml_diff>